<commit_message>
änderung an Doku LED 60E und TinkerCAD erstellt
</commit_message>
<xml_diff>
--- a/Dokumentation/Goetzer_Schmidli_ITSE21a_IG1_Projektantrag.docx
+++ b/Dokumentation/Goetzer_Schmidli_ITSE21a_IG1_Projektantrag.docx
@@ -335,6 +335,9 @@
       <w:r>
         <w:t>LED-Streifen mit ext. Netzteil</w:t>
       </w:r>
+      <w:r>
+        <w:t xml:space="preserve"> (60)</w:t>
+      </w:r>
     </w:p>
     <w:p>
       <w:pPr>
@@ -477,7 +480,7 @@
         <w:sz w:val="16"/>
         <w:szCs w:val="16"/>
       </w:rPr>
-      <w:t>17.09.2021</w:t>
+      <w:t>24.09.2021</w:t>
     </w:r>
     <w:r>
       <w:rPr>
@@ -635,7 +638,7 @@
         <w:sz w:val="16"/>
         <w:szCs w:val="16"/>
       </w:rPr>
-      <w:t>17.09.2021</w:t>
+      <w:t>24.09.2021</w:t>
     </w:r>
     <w:r>
       <w:rPr>
@@ -5757,9 +5760,12 @@
 </file>
 
 <file path=customXml/item1.xml><?xml version="1.0" encoding="utf-8"?>
-<p:properties xmlns:p="http://schemas.microsoft.com/office/2006/metadata/properties" xmlns:xsi="http://www.w3.org/2001/XMLSchema-instance" xmlns:pc="http://schemas.microsoft.com/office/infopath/2007/PartnerControls">
-  <documentManagement/>
-</p:properties>
+<?mso-contentType ?>
+<FormTemplates xmlns="http://schemas.microsoft.com/sharepoint/v3/contenttype/forms">
+  <Display>DocumentLibraryForm</Display>
+  <Edit>DocumentLibraryForm</Edit>
+  <New>DocumentLibraryForm</New>
+</FormTemplates>
 </file>
 
 <file path=customXml/item2.xml><?xml version="1.0" encoding="utf-8"?>
@@ -5877,12 +5883,9 @@
 </file>
 
 <file path=customXml/item3.xml><?xml version="1.0" encoding="utf-8"?>
-<?mso-contentType ?>
-<FormTemplates xmlns="http://schemas.microsoft.com/sharepoint/v3/contenttype/forms">
-  <Display>DocumentLibraryForm</Display>
-  <Edit>DocumentLibraryForm</Edit>
-  <New>DocumentLibraryForm</New>
-</FormTemplates>
+<p:properties xmlns:p="http://schemas.microsoft.com/office/2006/metadata/properties" xmlns:xsi="http://www.w3.org/2001/XMLSchema-instance" xmlns:pc="http://schemas.microsoft.com/office/infopath/2007/PartnerControls">
+  <documentManagement/>
+</p:properties>
 </file>
 
 <file path=customXml/item4.xml><?xml version="1.0" encoding="utf-8"?>
@@ -5890,16 +5893,9 @@
 </file>
 
 <file path=customXml/itemProps1.xml><?xml version="1.0" encoding="utf-8"?>
-<ds:datastoreItem xmlns:ds="http://schemas.openxmlformats.org/officeDocument/2006/customXml" ds:itemID="{532BCFC0-C71A-415B-9608-F21542C9528A}">
+<ds:datastoreItem xmlns:ds="http://schemas.openxmlformats.org/officeDocument/2006/customXml" ds:itemID="{C4BE9C37-8175-4345-9885-7A773BF205A0}">
   <ds:schemaRefs>
-    <ds:schemaRef ds:uri="http://schemas.openxmlformats.org/package/2006/metadata/core-properties"/>
-    <ds:schemaRef ds:uri="http://purl.org/dc/dcmitype/"/>
-    <ds:schemaRef ds:uri="http://schemas.microsoft.com/office/2006/documentManagement/types"/>
-    <ds:schemaRef ds:uri="http://purl.org/dc/elements/1.1/"/>
-    <ds:schemaRef ds:uri="http://schemas.microsoft.com/office/2006/metadata/properties"/>
-    <ds:schemaRef ds:uri="http://purl.org/dc/terms/"/>
-    <ds:schemaRef ds:uri="http://schemas.microsoft.com/office/infopath/2007/PartnerControls"/>
-    <ds:schemaRef ds:uri="http://www.w3.org/XML/1998/namespace"/>
+    <ds:schemaRef ds:uri="http://schemas.microsoft.com/sharepoint/v3/contenttype/forms"/>
   </ds:schemaRefs>
 </ds:datastoreItem>
 </file>
@@ -5921,9 +5917,16 @@
 </file>
 
 <file path=customXml/itemProps3.xml><?xml version="1.0" encoding="utf-8"?>
-<ds:datastoreItem xmlns:ds="http://schemas.openxmlformats.org/officeDocument/2006/customXml" ds:itemID="{C4BE9C37-8175-4345-9885-7A773BF205A0}">
+<ds:datastoreItem xmlns:ds="http://schemas.openxmlformats.org/officeDocument/2006/customXml" ds:itemID="{532BCFC0-C71A-415B-9608-F21542C9528A}">
   <ds:schemaRefs>
-    <ds:schemaRef ds:uri="http://schemas.microsoft.com/sharepoint/v3/contenttype/forms"/>
+    <ds:schemaRef ds:uri="http://schemas.openxmlformats.org/package/2006/metadata/core-properties"/>
+    <ds:schemaRef ds:uri="http://purl.org/dc/dcmitype/"/>
+    <ds:schemaRef ds:uri="http://schemas.microsoft.com/office/2006/documentManagement/types"/>
+    <ds:schemaRef ds:uri="http://purl.org/dc/elements/1.1/"/>
+    <ds:schemaRef ds:uri="http://schemas.microsoft.com/office/2006/metadata/properties"/>
+    <ds:schemaRef ds:uri="http://purl.org/dc/terms/"/>
+    <ds:schemaRef ds:uri="http://schemas.microsoft.com/office/infopath/2007/PartnerControls"/>
+    <ds:schemaRef ds:uri="http://www.w3.org/XML/1998/namespace"/>
   </ds:schemaRefs>
 </ds:datastoreItem>
 </file>

</xml_diff>